<commit_message>
REPORTGEN-550 copy from ReportGenerator 1.10.AllOS
</commit_message>
<xml_diff>
--- a/CastReporting.Reporting.Core/TemplatesFiles/PCI-DSS-V3.1-Summary Report.docx
+++ b/CastReporting.Reporting.Core/TemplatesFiles/PCI-DSS-V3.1-Summary Report.docx
@@ -7287,48 +7287,35 @@
                 <w:szCs w:val="20"/>
               </w:rPr>
             </w:pPr>
-            <w:bookmarkStart w:id="7" w:name="_GoBack"/>
-            <w:bookmarkEnd w:id="7"/>
-          </w:p>
-          <w:p>
-            <w:pPr>
-              <w:pStyle w:val="Default"/>
+            <w:r>
               <w:rPr>
                 <w:b/>
                 <w:bCs/>
                 <w:sz w:val="20"/>
                 <w:szCs w:val="20"/>
               </w:rPr>
-            </w:pPr>
-            <w:r>
-              <w:rPr>
-                <w:b/>
-                <w:bCs/>
+              <w:t>2</w:t>
+            </w:r>
+          </w:p>
+        </w:tc>
+        <w:tc>
+          <w:tcPr>
+            <w:tcW w:w="6210" w:type="dxa"/>
+          </w:tcPr>
+          <w:p>
+            <w:pPr>
+              <w:pStyle w:val="Default"/>
+              <w:rPr>
                 <w:sz w:val="20"/>
                 <w:szCs w:val="20"/>
               </w:rPr>
-              <w:t>2</w:t>
-            </w:r>
-          </w:p>
-        </w:tc>
-        <w:tc>
-          <w:tcPr>
-            <w:tcW w:w="6210" w:type="dxa"/>
-          </w:tcPr>
-          <w:p>
-            <w:pPr>
-              <w:pStyle w:val="Default"/>
+            </w:pPr>
+            <w:r>
               <w:rPr>
                 <w:sz w:val="20"/>
                 <w:szCs w:val="20"/>
               </w:rPr>
-            </w:pPr>
-            <w:r>
-              <w:rPr>
-                <w:sz w:val="20"/>
-                <w:szCs w:val="20"/>
-              </w:rPr>
-              <w:t>Install and maintain a firewall configuration to protect cardholder data</w:t>
+              <w:t xml:space="preserve">Install and maintain a firewall configuration to protect cardholder data </w:t>
             </w:r>
           </w:p>
           <w:p>
@@ -7780,14 +7767,13 @@
         <w:ind w:left="0" w:right="657"/>
         <w:rPr>
           <w:rFonts w:eastAsia="Calibri"/>
-          <w:lang w:val="fr-FR" w:eastAsia="en-US"/>
+          <w:lang w:eastAsia="en-US"/>
         </w:rPr>
       </w:pPr>
       <w:r>
         <w:rPr>
           <w:i/>
           <w:sz w:val="14"/>
-          <w:lang w:val="fr-FR"/>
         </w:rPr>
         <w:t xml:space="preserve"> </w:t>
       </w:r>
@@ -7795,16 +7781,13 @@
         <w:rPr>
           <w:i/>
           <w:sz w:val="14"/>
-          <w:lang w:val="fr-FR"/>
         </w:rPr>
         <w:t xml:space="preserve">Table </w:t>
       </w:r>
-      <w:proofErr w:type="gramStart"/>
       <w:r>
         <w:rPr>
           <w:i/>
           <w:sz w:val="14"/>
-          <w:lang w:val="fr-FR"/>
         </w:rPr>
         <w:t>2</w:t>
       </w:r>
@@ -7812,48 +7795,34 @@
         <w:rPr>
           <w:i/>
           <w:sz w:val="14"/>
-          <w:lang w:val="fr-FR"/>
-        </w:rPr>
-        <w:t>:</w:t>
-      </w:r>
-      <w:proofErr w:type="gramEnd"/>
+        </w:rPr>
+        <w:t xml:space="preserve">: </w:t>
+      </w:r>
       <w:r>
         <w:rPr>
           <w:i/>
           <w:sz w:val="14"/>
-          <w:lang w:val="fr-FR"/>
-        </w:rPr>
-        <w:t xml:space="preserve"> </w:t>
+        </w:rPr>
+        <w:t>PCI DSS</w:t>
       </w:r>
       <w:r>
         <w:rPr>
           <w:i/>
           <w:sz w:val="14"/>
-          <w:lang w:val="fr-FR"/>
-        </w:rPr>
-        <w:t>PCI DSS</w:t>
+        </w:rPr>
+        <w:t xml:space="preserve"> </w:t>
       </w:r>
       <w:r>
         <w:rPr>
           <w:i/>
           <w:sz w:val="14"/>
-          <w:lang w:val="fr-FR"/>
-        </w:rPr>
-        <w:t xml:space="preserve"> </w:t>
+        </w:rPr>
+        <w:t>Module Description</w:t>
       </w:r>
       <w:r>
         <w:rPr>
           <w:i/>
           <w:sz w:val="14"/>
-          <w:lang w:val="fr-FR"/>
-        </w:rPr>
-        <w:t>Module Description</w:t>
-      </w:r>
-      <w:r>
-        <w:rPr>
-          <w:i/>
-          <w:sz w:val="14"/>
-          <w:lang w:val="fr-FR"/>
         </w:rPr>
         <w:t xml:space="preserve"> </w:t>
       </w:r>
@@ -7937,18 +7906,8 @@
                 <w:b w:val="0"/>
                 <w:lang w:val="fr-FR"/>
               </w:rPr>
-              <w:t xml:space="preserve">Total </w:t>
-            </w:r>
-            <w:proofErr w:type="spellStart"/>
-            <w:r>
-              <w:rPr>
-                <w:rFonts w:ascii="Open Sans" w:hAnsi="Open Sans" w:cs="Open Sans"/>
-                <w:b w:val="0"/>
-                <w:lang w:val="fr-FR"/>
-              </w:rPr>
-              <w:t>Vulnerabilities</w:t>
-            </w:r>
-            <w:proofErr w:type="spellEnd"/>
+              <w:t>Total Vulnerabilities</w:t>
+            </w:r>
           </w:p>
         </w:tc>
         <w:tc>
@@ -7980,18 +7939,8 @@
                 <w:b w:val="0"/>
                 <w:lang w:val="fr-FR"/>
               </w:rPr>
-              <w:t xml:space="preserve">Added </w:t>
-            </w:r>
-            <w:proofErr w:type="spellStart"/>
-            <w:r>
-              <w:rPr>
-                <w:rFonts w:ascii="Open Sans" w:hAnsi="Open Sans" w:cs="Open Sans"/>
-                <w:b w:val="0"/>
-                <w:lang w:val="fr-FR"/>
-              </w:rPr>
-              <w:t>Vulnerabilities</w:t>
-            </w:r>
-            <w:proofErr w:type="spellEnd"/>
+              <w:t>Added Vulnerabilities</w:t>
+            </w:r>
           </w:p>
         </w:tc>
         <w:tc>
@@ -8017,34 +7966,14 @@
                 <w:lang w:val="fr-FR"/>
               </w:rPr>
             </w:pPr>
-            <w:proofErr w:type="spellStart"/>
             <w:r>
               <w:rPr>
                 <w:rFonts w:ascii="Open Sans" w:hAnsi="Open Sans" w:cs="Open Sans"/>
                 <w:b w:val="0"/>
                 <w:lang w:val="fr-FR"/>
               </w:rPr>
-              <w:t>Removed</w:t>
-            </w:r>
-            <w:proofErr w:type="spellEnd"/>
-            <w:r>
-              <w:rPr>
-                <w:rFonts w:ascii="Open Sans" w:hAnsi="Open Sans" w:cs="Open Sans"/>
-                <w:b w:val="0"/>
-                <w:lang w:val="fr-FR"/>
-              </w:rPr>
-              <w:t xml:space="preserve"> </w:t>
-            </w:r>
-            <w:proofErr w:type="spellStart"/>
-            <w:r>
-              <w:rPr>
-                <w:rFonts w:ascii="Open Sans" w:hAnsi="Open Sans" w:cs="Open Sans"/>
-                <w:b w:val="0"/>
-                <w:lang w:val="fr-FR"/>
-              </w:rPr>
-              <w:t>Vulnerabilities</w:t>
-            </w:r>
-            <w:proofErr w:type="spellEnd"/>
+              <w:t>Removed Vulnerabilities</w:t>
+            </w:r>
           </w:p>
         </w:tc>
       </w:tr>
@@ -8073,23 +8002,13 @@
                 <w:lang w:val="fr-FR"/>
               </w:rPr>
             </w:pPr>
-            <w:proofErr w:type="spellStart"/>
             <w:r>
               <w:rPr>
                 <w:rFonts w:ascii="Open Sans" w:hAnsi="Open Sans" w:cs="Open Sans"/>
                 <w:b w:val="0"/>
                 <w:lang w:val="fr-FR"/>
               </w:rPr>
-              <w:t>Requirement</w:t>
-            </w:r>
-            <w:proofErr w:type="spellEnd"/>
-            <w:r>
-              <w:rPr>
-                <w:rFonts w:ascii="Open Sans" w:hAnsi="Open Sans" w:cs="Open Sans"/>
-                <w:b w:val="0"/>
-                <w:lang w:val="fr-FR"/>
-              </w:rPr>
-              <w:t xml:space="preserve"> 1</w:t>
+              <w:t>Requirement 1</w:t>
             </w:r>
           </w:p>
         </w:tc>
@@ -8209,23 +8128,13 @@
                 <w:lang w:val="fr-FR"/>
               </w:rPr>
             </w:pPr>
-            <w:proofErr w:type="spellStart"/>
             <w:r>
               <w:rPr>
                 <w:rFonts w:ascii="Open Sans" w:hAnsi="Open Sans" w:cs="Open Sans"/>
                 <w:b w:val="0"/>
                 <w:lang w:val="fr-FR"/>
               </w:rPr>
-              <w:t>Requirement</w:t>
-            </w:r>
-            <w:proofErr w:type="spellEnd"/>
-            <w:r>
-              <w:rPr>
-                <w:rFonts w:ascii="Open Sans" w:hAnsi="Open Sans" w:cs="Open Sans"/>
-                <w:b w:val="0"/>
-                <w:lang w:val="fr-FR"/>
-              </w:rPr>
-              <w:t xml:space="preserve"> 2</w:t>
+              <w:t>Requirement 2</w:t>
             </w:r>
           </w:p>
         </w:tc>
@@ -8481,7 +8390,7 @@
           <w:rFonts w:eastAsia="Calibri"/>
         </w:rPr>
       </w:pPr>
-      <w:bookmarkStart w:id="8" w:name="_Toc11157596"/>
+      <w:bookmarkStart w:id="7" w:name="_Toc11157596"/>
       <w:r>
         <w:rPr>
           <w:rFonts w:eastAsia="Calibri"/>
@@ -8504,7 +8413,7 @@
         </w:rPr>
         <w:t>Requirement 1</w:t>
       </w:r>
-      <w:bookmarkEnd w:id="8"/>
+      <w:bookmarkEnd w:id="7"/>
     </w:p>
     <w:p>
       <w:pPr>
@@ -9534,7 +9443,7 @@
           <w:rFonts w:eastAsia="Calibri"/>
         </w:rPr>
       </w:pPr>
-      <w:bookmarkStart w:id="9" w:name="_Toc11157597"/>
+      <w:bookmarkStart w:id="8" w:name="_Toc11157597"/>
       <w:r>
         <w:rPr>
           <w:rFonts w:eastAsia="Calibri"/>
@@ -9542,7 +9451,7 @@
         </w:rPr>
         <w:t>PCI DSS – Requirement 2</w:t>
       </w:r>
-      <w:bookmarkEnd w:id="9"/>
+      <w:bookmarkEnd w:id="8"/>
     </w:p>
     <w:p>
       <w:pPr>
@@ -10561,7 +10470,7 @@
           <w:rFonts w:eastAsia="Calibri"/>
         </w:rPr>
       </w:pPr>
-      <w:bookmarkStart w:id="10" w:name="_Toc11157598"/>
+      <w:bookmarkStart w:id="9" w:name="_Toc11157598"/>
       <w:r>
         <w:rPr>
           <w:rFonts w:eastAsia="Calibri"/>
@@ -10570,7 +10479,7 @@
         <w:lastRenderedPageBreak/>
         <w:t>PCI DSS – Requirement 3</w:t>
       </w:r>
-      <w:bookmarkEnd w:id="10"/>
+      <w:bookmarkEnd w:id="9"/>
     </w:p>
     <w:p>
       <w:pPr>
@@ -11551,7 +11460,7 @@
           <w:rFonts w:eastAsia="Calibri"/>
         </w:rPr>
       </w:pPr>
-      <w:bookmarkStart w:id="11" w:name="_Toc11157599"/>
+      <w:bookmarkStart w:id="10" w:name="_Toc11157599"/>
       <w:r>
         <w:rPr>
           <w:rFonts w:eastAsia="Calibri"/>
@@ -11559,7 +11468,7 @@
         </w:rPr>
         <w:t>PCI DSS – Requirement 4</w:t>
       </w:r>
-      <w:bookmarkEnd w:id="11"/>
+      <w:bookmarkEnd w:id="10"/>
     </w:p>
     <w:p>
       <w:pPr>
@@ -12547,7 +12456,7 @@
           <w:rFonts w:eastAsia="Calibri"/>
         </w:rPr>
       </w:pPr>
-      <w:bookmarkStart w:id="12" w:name="_Toc11157600"/>
+      <w:bookmarkStart w:id="11" w:name="_Toc11157600"/>
       <w:r>
         <w:rPr>
           <w:rFonts w:eastAsia="Calibri"/>
@@ -12556,7 +12465,7 @@
         <w:lastRenderedPageBreak/>
         <w:t>PCI DSS – Requirement 5</w:t>
       </w:r>
-      <w:bookmarkEnd w:id="12"/>
+      <w:bookmarkEnd w:id="11"/>
     </w:p>
     <w:p>
       <w:pPr>
@@ -13553,7 +13462,7 @@
           <w:rFonts w:eastAsia="Calibri"/>
         </w:rPr>
       </w:pPr>
-      <w:bookmarkStart w:id="13" w:name="_Toc11157601"/>
+      <w:bookmarkStart w:id="12" w:name="_Toc11157601"/>
       <w:r>
         <w:rPr>
           <w:rFonts w:eastAsia="Calibri"/>
@@ -13561,7 +13470,7 @@
         </w:rPr>
         <w:t>PCI DSS – Requirement 6</w:t>
       </w:r>
-      <w:bookmarkEnd w:id="13"/>
+      <w:bookmarkEnd w:id="12"/>
     </w:p>
     <w:p>
       <w:pPr>
@@ -14549,7 +14458,7 @@
           <w:rFonts w:eastAsia="Calibri"/>
         </w:rPr>
       </w:pPr>
-      <w:bookmarkStart w:id="14" w:name="_Toc11157602"/>
+      <w:bookmarkStart w:id="13" w:name="_Toc11157602"/>
       <w:r>
         <w:rPr>
           <w:rFonts w:eastAsia="Calibri"/>
@@ -14558,7 +14467,7 @@
         <w:lastRenderedPageBreak/>
         <w:t>PCI DSS – Requirement 7</w:t>
       </w:r>
-      <w:bookmarkEnd w:id="14"/>
+      <w:bookmarkEnd w:id="13"/>
     </w:p>
     <w:p>
       <w:pPr>
@@ -15542,7 +15451,7 @@
           <w:rFonts w:eastAsia="Calibri"/>
         </w:rPr>
       </w:pPr>
-      <w:bookmarkStart w:id="15" w:name="_Toc11157603"/>
+      <w:bookmarkStart w:id="14" w:name="_Toc11157603"/>
       <w:r>
         <w:rPr>
           <w:rFonts w:eastAsia="Calibri"/>
@@ -15557,7 +15466,7 @@
         </w:rPr>
         <w:t>Requirement 8</w:t>
       </w:r>
-      <w:bookmarkEnd w:id="15"/>
+      <w:bookmarkEnd w:id="14"/>
     </w:p>
     <w:p>
       <w:pPr>
@@ -16588,7 +16497,7 @@
           <w:rFonts w:eastAsia="Calibri"/>
         </w:rPr>
       </w:pPr>
-      <w:bookmarkStart w:id="16" w:name="_Toc11157604"/>
+      <w:bookmarkStart w:id="15" w:name="_Toc11157604"/>
       <w:r>
         <w:rPr>
           <w:rFonts w:eastAsia="Calibri"/>
@@ -16597,7 +16506,7 @@
         <w:lastRenderedPageBreak/>
         <w:t>PCI DSS – Requirement 10</w:t>
       </w:r>
-      <w:bookmarkEnd w:id="16"/>
+      <w:bookmarkEnd w:id="15"/>
     </w:p>
     <w:p>
       <w:pPr>
@@ -17508,6 +17417,8 @@
           <w:lang w:val="fr-FR"/>
         </w:rPr>
       </w:pPr>
+      <w:bookmarkStart w:id="16" w:name="_GoBack"/>
+      <w:bookmarkEnd w:id="16"/>
       <w:r>
         <w:rPr>
           <w:rFonts w:ascii="Verdana" w:hAnsi="Verdana"/>
@@ -25174,7 +25085,7 @@
 </file>
 
 <file path=customXml/itemProps2.xml><?xml version="1.0" encoding="utf-8"?>
-<ds:datastoreItem xmlns:ds="http://schemas.openxmlformats.org/officeDocument/2006/customXml" ds:itemID="{365559E1-2680-49F8-8DFE-33D7E327BD6C}">
+<ds:datastoreItem xmlns:ds="http://schemas.openxmlformats.org/officeDocument/2006/customXml" ds:itemID="{13C46BB4-3116-4D1B-94D5-91DD4E10BC78}">
   <ds:schemaRefs>
     <ds:schemaRef ds:uri="http://schemas.openxmlformats.org/officeDocument/2006/bibliography"/>
   </ds:schemaRefs>

</xml_diff>